<commit_message>
update contributions and gitignore
</commit_message>
<xml_diff>
--- a/Contributions.docx
+++ b/Contributions.docx
@@ -9,7 +9,13 @@
     </w:p>
     <w:p>
       <w:r>
-        <w:t>Hai (60%)</w:t>
+        <w:t>Hai (</w:t>
+      </w:r>
+      <w:r>
+        <w:t>35</w:t>
+      </w:r>
+      <w:r>
+        <w:t>%)</w:t>
       </w:r>
     </w:p>
     <w:p>
@@ -50,7 +56,13 @@
     </w:p>
     <w:p>
       <w:r>
-        <w:t>Justin (40%)</w:t>
+        <w:t>Justin (</w:t>
+      </w:r>
+      <w:r>
+        <w:t>35</w:t>
+      </w:r>
+      <w:r>
+        <w:t>%)</w:t>
       </w:r>
     </w:p>
     <w:p>
@@ -91,7 +103,13 @@
     </w:p>
     <w:p>
       <w:r>
-        <w:t>Thien (0%)</w:t>
+        <w:t>Thien (</w:t>
+      </w:r>
+      <w:r>
+        <w:t>30</w:t>
+      </w:r>
+      <w:r>
+        <w:t>%)</w:t>
       </w:r>
     </w:p>
     <w:p>
@@ -103,7 +121,31 @@
         </w:numPr>
       </w:pPr>
       <w:r>
-        <w:t>EDIT THIS WHEN YOU DO SOMETHING</w:t>
+        <w:t>Video demo</w:t>
+      </w:r>
+    </w:p>
+    <w:p>
+      <w:pPr>
+        <w:pStyle w:val="ListParagraph"/>
+        <w:numPr>
+          <w:ilvl w:val="0"/>
+          <w:numId w:val="1"/>
+        </w:numPr>
+      </w:pPr>
+      <w:r>
+        <w:t>Experiment and results</w:t>
+      </w:r>
+    </w:p>
+    <w:p>
+      <w:pPr>
+        <w:pStyle w:val="ListParagraph"/>
+        <w:numPr>
+          <w:ilvl w:val="0"/>
+          <w:numId w:val="1"/>
+        </w:numPr>
+      </w:pPr>
+      <w:r>
+        <w:t>Updated UCS</w:t>
       </w:r>
     </w:p>
     <w:sectPr>

</xml_diff>